<commit_message>
Add a model matrix: C) move and scale
Yup d(o.o )
</commit_message>
<xml_diff>
--- a/Week3.docx
+++ b/Week3.docx
@@ -713,7 +713,7 @@
       </w:r>
       <w:r>
         <w:rPr>
-          <w:rFonts w:eastAsia="Times New Roman" w:cs="Times New Roman" w:ascii="Times New Roman" w:hAnsi="Times New Roman"/>
+          <w:rFonts w:eastAsia="Times New Roman" w:cs="Times New Roman"/>
         </w:rPr>
         <w:t>π</w:t>
       </w:r>
@@ -728,7 +728,7 @@
           <w:rFonts w:ascii="Consolas" w:hAnsi="Consolas"/>
           <w:color w:val="0000C0"/>
           <w:sz w:val="20"/>
-          <w:shd w:fill="E8F2FE" w:val="clear"/>
+          <w:shd w:fill="auto" w:val="clear"/>
         </w:rPr>
         <w:t>modelMatrix</w:t>
       </w:r>
@@ -737,7 +737,7 @@
           <w:rFonts w:ascii="Consolas" w:hAnsi="Consolas"/>
           <w:color w:val="000000"/>
           <w:sz w:val="20"/>
-          <w:shd w:fill="E8F2FE" w:val="clear"/>
+          <w:shd w:fill="auto" w:val="clear"/>
         </w:rPr>
         <w:t xml:space="preserve"> = </w:t>
       </w:r>
@@ -747,7 +747,7 @@
           <w:i/>
           <w:color w:val="000000"/>
           <w:sz w:val="20"/>
-          <w:shd w:fill="E8F2FE" w:val="clear"/>
+          <w:shd w:fill="auto" w:val="clear"/>
         </w:rPr>
         <w:t>rotationMatrix</w:t>
       </w:r>
@@ -756,7 +756,7 @@
           <w:rFonts w:ascii="Consolas" w:hAnsi="Consolas"/>
           <w:color w:val="000000"/>
           <w:sz w:val="20"/>
-          <w:shd w:fill="E8F2FE" w:val="clear"/>
+          <w:shd w:fill="auto" w:val="clear"/>
         </w:rPr>
         <w:t>((</w:t>
       </w:r>
@@ -766,7 +766,7 @@
           <w:b/>
           <w:color w:val="7F0055"/>
           <w:sz w:val="20"/>
-          <w:shd w:fill="E8F2FE" w:val="clear"/>
+          <w:shd w:fill="auto" w:val="clear"/>
         </w:rPr>
         <w:t>float</w:t>
       </w:r>
@@ -775,7 +775,7 @@
           <w:rFonts w:ascii="Consolas" w:hAnsi="Consolas"/>
           <w:color w:val="000000"/>
           <w:sz w:val="20"/>
-          <w:shd w:fill="E8F2FE" w:val="clear"/>
+          <w:shd w:fill="auto" w:val="clear"/>
         </w:rPr>
         <w:t>) (-90*(Math.</w:t>
       </w:r>
@@ -786,7 +786,7 @@
           <w:i/>
           <w:color w:val="0000C0"/>
           <w:sz w:val="20"/>
-          <w:shd w:fill="E8F2FE" w:val="clear"/>
+          <w:shd w:fill="auto" w:val="clear"/>
         </w:rPr>
         <w:t>PI</w:t>
       </w:r>
@@ -795,7 +795,7 @@
           <w:rFonts w:ascii="Consolas" w:hAnsi="Consolas"/>
           <w:color w:val="000000"/>
           <w:sz w:val="20"/>
-          <w:shd w:fill="E8F2FE" w:val="clear"/>
+          <w:shd w:fill="auto" w:val="clear"/>
         </w:rPr>
         <w:t xml:space="preserve">/180)), </w:t>
       </w:r>
@@ -804,7 +804,7 @@
           <w:rFonts w:ascii="Consolas" w:hAnsi="Consolas"/>
           <w:color w:val="0000C0"/>
           <w:sz w:val="20"/>
-          <w:shd w:fill="E8F2FE" w:val="clear"/>
+          <w:shd w:fill="auto" w:val="clear"/>
         </w:rPr>
         <w:t>modelMatrix</w:t>
       </w:r>
@@ -813,7 +813,7 @@
           <w:rFonts w:ascii="Consolas" w:hAnsi="Consolas"/>
           <w:color w:val="000000"/>
           <w:sz w:val="20"/>
-          <w:shd w:fill="E8F2FE" w:val="clear"/>
+          <w:shd w:fill="auto" w:val="clear"/>
         </w:rPr>
         <w:t>);</w:t>
       </w:r>
@@ -821,6 +821,117 @@
         <w:rPr/>
         <w:br/>
         <w:t xml:space="preserve">c) </w:t>
+      </w:r>
+      <w:r>
+        <w:rPr/>
+        <w:t xml:space="preserve">In NDC co-ordinates. Translate 0.5 units x axis, translate -0.5 units y axis, scale by half (0.5 for bot axes). </w:t>
+        <w:br/>
+        <w:tab/>
+      </w:r>
+      <w:r>
+        <w:rPr>
+          <w:rFonts w:ascii="Consolas" w:hAnsi="Consolas"/>
+          <w:color w:val="0000C0"/>
+          <w:sz w:val="20"/>
+        </w:rPr>
+        <w:t>modelMatrix</w:t>
+      </w:r>
+      <w:r>
+        <w:rPr>
+          <w:rFonts w:ascii="Consolas" w:hAnsi="Consolas"/>
+          <w:color w:val="000000"/>
+          <w:sz w:val="20"/>
+        </w:rPr>
+        <w:t xml:space="preserve"> = </w:t>
+      </w:r>
+      <w:r>
+        <w:rPr>
+          <w:rFonts w:ascii="Consolas" w:hAnsi="Consolas"/>
+          <w:i/>
+          <w:color w:val="000000"/>
+          <w:sz w:val="20"/>
+        </w:rPr>
+        <w:t>translationMatrix</w:t>
+      </w:r>
+      <w:r>
+        <w:rPr>
+          <w:rFonts w:ascii="Consolas" w:hAnsi="Consolas"/>
+          <w:color w:val="000000"/>
+          <w:sz w:val="20"/>
+        </w:rPr>
+        <w:t xml:space="preserve">(0.5f, -0.5f, </w:t>
+      </w:r>
+      <w:r>
+        <w:rPr>
+          <w:rFonts w:ascii="Consolas" w:hAnsi="Consolas"/>
+          <w:color w:val="0000C0"/>
+          <w:sz w:val="20"/>
+        </w:rPr>
+        <w:t>modelMatrix</w:t>
+      </w:r>
+      <w:r>
+        <w:rPr>
+          <w:rFonts w:ascii="Consolas" w:hAnsi="Consolas"/>
+          <w:color w:val="000000"/>
+          <w:sz w:val="20"/>
+        </w:rPr>
+        <w:t>);</w:t>
+        <w:br/>
+        <w:tab/>
+      </w:r>
+      <w:r>
+        <w:rPr>
+          <w:rFonts w:ascii="Consolas" w:hAnsi="Consolas"/>
+          <w:color w:val="0000C0"/>
+          <w:sz w:val="20"/>
+        </w:rPr>
+        <w:t>modelMatrix</w:t>
+      </w:r>
+      <w:r>
+        <w:rPr>
+          <w:rFonts w:ascii="Consolas" w:hAnsi="Consolas"/>
+          <w:color w:val="000000"/>
+          <w:sz w:val="20"/>
+        </w:rPr>
+        <w:t xml:space="preserve"> = </w:t>
+      </w:r>
+      <w:r>
+        <w:rPr>
+          <w:rFonts w:ascii="Consolas" w:hAnsi="Consolas"/>
+          <w:i/>
+          <w:color w:val="000000"/>
+          <w:sz w:val="20"/>
+        </w:rPr>
+        <w:t>scaleMatrix</w:t>
+      </w:r>
+      <w:r>
+        <w:rPr>
+          <w:rFonts w:ascii="Consolas" w:hAnsi="Consolas"/>
+          <w:color w:val="000000"/>
+          <w:sz w:val="20"/>
+        </w:rPr>
+        <w:t xml:space="preserve">(0.5f, 0.5f, </w:t>
+      </w:r>
+      <w:r>
+        <w:rPr>
+          <w:rFonts w:ascii="Consolas" w:hAnsi="Consolas"/>
+          <w:color w:val="0000C0"/>
+          <w:sz w:val="20"/>
+        </w:rPr>
+        <w:t>modelMatrix</w:t>
+      </w:r>
+      <w:r>
+        <w:rPr>
+          <w:rFonts w:ascii="Consolas" w:hAnsi="Consolas"/>
+          <w:color w:val="000000"/>
+          <w:sz w:val="20"/>
+        </w:rPr>
+        <w:t>);</w:t>
+      </w:r>
+      <w:r>
+        <w:rPr/>
+        <w:br/>
+        <w:t xml:space="preserve">d) </w:t>
       </w:r>
     </w:p>
     <w:p>
@@ -2077,6 +2188,7 @@
     <w:rsid w:val="008d03c7"/>
     <w:pPr>
       <w:widowControl/>
+      <w:suppressAutoHyphens w:val="true"/>
       <w:bidi w:val="0"/>
       <w:spacing w:before="0" w:after="0"/>
       <w:jc w:val="left"/>

</xml_diff>